<commit_message>
update lab 5 & ^6
</commit_message>
<xml_diff>
--- a/LAB_5/LinAlg Lab Report 5.docx
+++ b/LAB_5/LinAlg Lab Report 5.docx
@@ -553,14 +553,27 @@
       <w:r>
         <w:t xml:space="preserve">Figure </w:t>
       </w:r>
-      <w:fldSimple w:instr=" SEQ Figure \* ARABIC ">
-        <w:r>
-          <w:rPr>
-            <w:noProof/>
-          </w:rPr>
-          <w:t>1</w:t>
-        </w:r>
-      </w:fldSimple>
+      <w:r>
+        <w:fldChar w:fldCharType="begin"/>
+      </w:r>
+      <w:r>
+        <w:instrText xml:space="preserve"> SEQ Figure \* ARABIC </w:instrText>
+      </w:r>
+      <w:r>
+        <w:fldChar w:fldCharType="separate"/>
+      </w:r>
+      <w:r>
+        <w:rPr>
+          <w:noProof/>
+        </w:rPr>
+        <w:t>1</w:t>
+      </w:r>
+      <w:r>
+        <w:rPr>
+          <w:noProof/>
+        </w:rPr>
+        <w:fldChar w:fldCharType="end"/>
+      </w:r>
       <w:r>
         <w:t xml:space="preserve"> Declared Value</w:t>
       </w:r>
@@ -647,6 +660,9 @@
         <w:jc w:val="center"/>
       </w:pPr>
       <w:r>
+        <w:rPr>
+          <w:noProof/>
+        </w:rPr>
         <w:drawing>
           <wp:inline distT="0" distB="0" distL="0" distR="0" wp14:anchorId="02FBD2A0" wp14:editId="11CC0012">
             <wp:extent cx="3477110" cy="1581371"/>
@@ -692,14 +708,27 @@
       <w:r>
         <w:t xml:space="preserve">Figure </w:t>
       </w:r>
-      <w:fldSimple w:instr=" SEQ Figure \* ARABIC ">
-        <w:r>
-          <w:rPr>
-            <w:noProof/>
-          </w:rPr>
-          <w:t>2</w:t>
-        </w:r>
-      </w:fldSimple>
+      <w:r>
+        <w:fldChar w:fldCharType="begin"/>
+      </w:r>
+      <w:r>
+        <w:instrText xml:space="preserve"> SEQ Figure \* ARABIC </w:instrText>
+      </w:r>
+      <w:r>
+        <w:fldChar w:fldCharType="separate"/>
+      </w:r>
+      <w:r>
+        <w:rPr>
+          <w:noProof/>
+        </w:rPr>
+        <w:t>2</w:t>
+      </w:r>
+      <w:r>
+        <w:rPr>
+          <w:noProof/>
+        </w:rPr>
+        <w:fldChar w:fldCharType="end"/>
+      </w:r>
       <w:r>
         <w:t xml:space="preserve"> Code for Part 1</w:t>
       </w:r>
@@ -708,19 +737,7 @@
     <w:p>
       <w:r>
         <w:lastRenderedPageBreak/>
-        <w:t>For the code in part 1 (Figure 2), the researcher used the last lab activity “</w:t>
-      </w:r>
-      <w:r>
-        <w:t>Linear Combination and Vector</w:t>
-      </w:r>
-      <w:r>
-        <w:t xml:space="preserve"> </w:t>
-      </w:r>
-      <w:r>
-        <w:t>Spaces</w:t>
-      </w:r>
-      <w:r>
-        <w:t>” as the reference, for the first third line it is the properties for the plot which use the Matplotlib x/</w:t>
+        <w:t>For the code in part 1 (Figure 2), the researcher used the last lab activity “Linear Combination and Vector Spaces” as the reference, for the first third line it is the properties for the plot which use the Matplotlib x/</w:t>
       </w:r>
       <w:proofErr w:type="spellStart"/>
       <w:r>
@@ -746,6 +763,9 @@
         <w:jc w:val="center"/>
       </w:pPr>
       <w:r>
+        <w:rPr>
+          <w:noProof/>
+        </w:rPr>
         <w:drawing>
           <wp:inline distT="0" distB="0" distL="0" distR="0" wp14:anchorId="5B491631" wp14:editId="4AA47F5F">
             <wp:extent cx="3423462" cy="2343150"/>
@@ -798,14 +818,27 @@
       <w:r>
         <w:t xml:space="preserve">Figure </w:t>
       </w:r>
-      <w:fldSimple w:instr=" SEQ Figure \* ARABIC ">
-        <w:r>
-          <w:rPr>
-            <w:noProof/>
-          </w:rPr>
-          <w:t>3</w:t>
-        </w:r>
-      </w:fldSimple>
+      <w:r>
+        <w:fldChar w:fldCharType="begin"/>
+      </w:r>
+      <w:r>
+        <w:instrText xml:space="preserve"> SEQ Figure \* ARABIC </w:instrText>
+      </w:r>
+      <w:r>
+        <w:fldChar w:fldCharType="separate"/>
+      </w:r>
+      <w:r>
+        <w:rPr>
+          <w:noProof/>
+        </w:rPr>
+        <w:t>3</w:t>
+      </w:r>
+      <w:r>
+        <w:rPr>
+          <w:noProof/>
+        </w:rPr>
+        <w:fldChar w:fldCharType="end"/>
+      </w:r>
       <w:r>
         <w:t xml:space="preserve"> Output for part 1</w:t>
       </w:r>
@@ -884,14 +917,27 @@
       <w:r>
         <w:t xml:space="preserve">Figure </w:t>
       </w:r>
-      <w:fldSimple w:instr=" SEQ Figure \* ARABIC ">
-        <w:r>
-          <w:rPr>
-            <w:noProof/>
-          </w:rPr>
-          <w:t>4</w:t>
-        </w:r>
-      </w:fldSimple>
+      <w:r>
+        <w:fldChar w:fldCharType="begin"/>
+      </w:r>
+      <w:r>
+        <w:instrText xml:space="preserve"> SEQ Figure \* ARABIC </w:instrText>
+      </w:r>
+      <w:r>
+        <w:fldChar w:fldCharType="separate"/>
+      </w:r>
+      <w:r>
+        <w:rPr>
+          <w:noProof/>
+        </w:rPr>
+        <w:t>4</w:t>
+      </w:r>
+      <w:r>
+        <w:rPr>
+          <w:noProof/>
+        </w:rPr>
+        <w:fldChar w:fldCharType="end"/>
+      </w:r>
       <w:r>
         <w:t xml:space="preserve"> Flowchart for Part 1</w:t>
       </w:r>
@@ -906,13 +952,7 @@
       </w:r>
       <w:proofErr w:type="gramEnd"/>
       <w:r>
-        <w:t xml:space="preserve">Figure </w:t>
-      </w:r>
-      <w:r>
-        <w:t>4</w:t>
-      </w:r>
-      <w:r>
-        <w:t>).</w:t>
+        <w:t>Figure 4).</w:t>
       </w:r>
     </w:p>
     <w:p>
@@ -921,6 +961,9 @@
         <w:jc w:val="center"/>
       </w:pPr>
       <w:r>
+        <w:rPr>
+          <w:noProof/>
+        </w:rPr>
         <w:lastRenderedPageBreak/>
         <w:drawing>
           <wp:inline distT="0" distB="0" distL="0" distR="0" wp14:anchorId="6C6CF678" wp14:editId="2B384B69">
@@ -967,14 +1010,27 @@
       <w:r>
         <w:t xml:space="preserve">Figure </w:t>
       </w:r>
-      <w:fldSimple w:instr=" SEQ Figure \* ARABIC ">
-        <w:r>
-          <w:rPr>
-            <w:noProof/>
-          </w:rPr>
-          <w:t>5</w:t>
-        </w:r>
-      </w:fldSimple>
+      <w:r>
+        <w:fldChar w:fldCharType="begin"/>
+      </w:r>
+      <w:r>
+        <w:instrText xml:space="preserve"> SEQ Figure \* ARABIC </w:instrText>
+      </w:r>
+      <w:r>
+        <w:fldChar w:fldCharType="separate"/>
+      </w:r>
+      <w:r>
+        <w:rPr>
+          <w:noProof/>
+        </w:rPr>
+        <w:t>5</w:t>
+      </w:r>
+      <w:r>
+        <w:rPr>
+          <w:noProof/>
+        </w:rPr>
+        <w:fldChar w:fldCharType="end"/>
+      </w:r>
       <w:r>
         <w:t xml:space="preserve"> </w:t>
       </w:r>
@@ -1081,6 +1137,9 @@
         <w:jc w:val="center"/>
       </w:pPr>
       <w:r>
+        <w:rPr>
+          <w:noProof/>
+        </w:rPr>
         <w:drawing>
           <wp:inline distT="0" distB="0" distL="0" distR="0" wp14:anchorId="6E365BD4" wp14:editId="366DCB87">
             <wp:extent cx="4544059" cy="1800476"/>
@@ -1126,14 +1185,27 @@
       <w:r>
         <w:t xml:space="preserve">Figure </w:t>
       </w:r>
-      <w:fldSimple w:instr=" SEQ Figure \* ARABIC ">
-        <w:r>
-          <w:rPr>
-            <w:noProof/>
-          </w:rPr>
-          <w:t>6</w:t>
-        </w:r>
-      </w:fldSimple>
+      <w:r>
+        <w:fldChar w:fldCharType="begin"/>
+      </w:r>
+      <w:r>
+        <w:instrText xml:space="preserve"> SEQ Figure \* ARABIC </w:instrText>
+      </w:r>
+      <w:r>
+        <w:fldChar w:fldCharType="separate"/>
+      </w:r>
+      <w:r>
+        <w:rPr>
+          <w:noProof/>
+        </w:rPr>
+        <w:t>6</w:t>
+      </w:r>
+      <w:r>
+        <w:rPr>
+          <w:noProof/>
+        </w:rPr>
+        <w:fldChar w:fldCharType="end"/>
+      </w:r>
       <w:r>
         <w:t xml:space="preserve"> Code for Part 2</w:t>
       </w:r>
@@ -1187,6 +1259,9 @@
         <w:jc w:val="center"/>
       </w:pPr>
       <w:r>
+        <w:rPr>
+          <w:noProof/>
+        </w:rPr>
         <w:drawing>
           <wp:inline distT="0" distB="0" distL="0" distR="0" wp14:anchorId="67C3D30C" wp14:editId="452A5F6C">
             <wp:extent cx="3305175" cy="2124740"/>
@@ -1239,14 +1314,27 @@
       <w:r>
         <w:t xml:space="preserve">Figure </w:t>
       </w:r>
-      <w:fldSimple w:instr=" SEQ Figure \* ARABIC ">
-        <w:r>
-          <w:rPr>
-            <w:noProof/>
-          </w:rPr>
-          <w:t>7</w:t>
-        </w:r>
-      </w:fldSimple>
+      <w:r>
+        <w:fldChar w:fldCharType="begin"/>
+      </w:r>
+      <w:r>
+        <w:instrText xml:space="preserve"> SEQ Figure \* ARABIC </w:instrText>
+      </w:r>
+      <w:r>
+        <w:fldChar w:fldCharType="separate"/>
+      </w:r>
+      <w:r>
+        <w:rPr>
+          <w:noProof/>
+        </w:rPr>
+        <w:t>7</w:t>
+      </w:r>
+      <w:r>
+        <w:rPr>
+          <w:noProof/>
+        </w:rPr>
+        <w:fldChar w:fldCharType="end"/>
+      </w:r>
       <w:r>
         <w:t xml:space="preserve"> Output for Part 2</w:t>
       </w:r>
@@ -1341,14 +1429,27 @@
       <w:r>
         <w:t xml:space="preserve">Figure </w:t>
       </w:r>
-      <w:fldSimple w:instr=" SEQ Figure \* ARABIC ">
-        <w:r>
-          <w:rPr>
-            <w:noProof/>
-          </w:rPr>
-          <w:t>8</w:t>
-        </w:r>
-      </w:fldSimple>
+      <w:r>
+        <w:fldChar w:fldCharType="begin"/>
+      </w:r>
+      <w:r>
+        <w:instrText xml:space="preserve"> SEQ Figure \* ARABIC </w:instrText>
+      </w:r>
+      <w:r>
+        <w:fldChar w:fldCharType="separate"/>
+      </w:r>
+      <w:r>
+        <w:rPr>
+          <w:noProof/>
+        </w:rPr>
+        <w:t>8</w:t>
+      </w:r>
+      <w:r>
+        <w:rPr>
+          <w:noProof/>
+        </w:rPr>
+        <w:fldChar w:fldCharType="end"/>
+      </w:r>
       <w:r>
         <w:t xml:space="preserve"> Flowchart for Part 2</w:t>
       </w:r>
@@ -1383,39 +1484,151 @@
       <w:pPr>
         <w:spacing w:after="160" w:line="259" w:lineRule="auto"/>
         <w:jc w:val="left"/>
-      </w:pPr>
-      <w:r>
-        <w:t>The researcher</w:t>
-      </w:r>
-      <w:r>
-        <w:t xml:space="preserve"> used Matplotlib and </w:t>
-      </w:r>
-      <w:proofErr w:type="spellStart"/>
-      <w:r>
-        <w:t>Numpy</w:t>
-      </w:r>
-      <w:proofErr w:type="spellEnd"/>
-      <w:r>
-        <w:t xml:space="preserve"> functions to represent a linear combination in 2-dimensional and 3-dimensional plane and learned that plotting plane is simple, </w:t>
-      </w:r>
-      <w:proofErr w:type="spellStart"/>
-      <w:r>
-        <w:t>ploting</w:t>
-      </w:r>
-      <w:proofErr w:type="spellEnd"/>
-      <w:r>
-        <w:t xml:space="preserve"> vectors are useful in different areas, or occasions such as knowing if the business is getting better or even going bankrupt also it is useful to today’s ongoing situation to track the pandemics movement to avoid more infections .</w:t>
-      </w:r>
-      <w:r>
-        <w:br w:type="page"/>
-      </w:r>
-      <w:r>
         <w:rPr>
           <w:b/>
           <w:sz w:val="36"/>
         </w:rPr>
+      </w:pPr>
+      <w:r>
+        <w:t>The researcher</w:t>
+      </w:r>
+      <w:r>
+        <w:t xml:space="preserve"> used Matplotlib and </w:t>
+      </w:r>
+      <w:proofErr w:type="spellStart"/>
+      <w:r>
+        <w:t>Numpy</w:t>
+      </w:r>
+      <w:proofErr w:type="spellEnd"/>
+      <w:r>
+        <w:t xml:space="preserve"> functions to represent a linear combination in 2-dimensional and 3-dimensional plane and learned that plotting plane is simple, </w:t>
+      </w:r>
+      <w:proofErr w:type="spellStart"/>
+      <w:r>
+        <w:t>ploting</w:t>
+      </w:r>
+      <w:proofErr w:type="spellEnd"/>
+      <w:r>
+        <w:t xml:space="preserve"> vectors are useful in different areas, or occasions such as knowing if the business is getting better or even going bankrupt also it is useful to today’s ongoing situation to track the pandemics movement to avoid more infections .</w:t>
+      </w:r>
+      <w:r>
+        <w:br w:type="page"/>
+      </w:r>
+      <w:r>
+        <w:rPr>
+          <w:b/>
+          <w:sz w:val="36"/>
+        </w:rPr>
         <w:lastRenderedPageBreak/>
         <w:t>References</w:t>
+      </w:r>
+    </w:p>
+    <w:p>
+      <w:pPr>
+        <w:widowControl w:val="0"/>
+        <w:autoSpaceDE w:val="0"/>
+        <w:autoSpaceDN w:val="0"/>
+        <w:adjustRightInd w:val="0"/>
+        <w:spacing w:after="160" w:line="240" w:lineRule="auto"/>
+        <w:ind w:left="640" w:hanging="640"/>
+        <w:rPr>
+          <w:noProof/>
+        </w:rPr>
+      </w:pPr>
+      <w:r>
+        <w:fldChar w:fldCharType="begin" w:fldLock="1"/>
+      </w:r>
+      <w:r>
+        <w:instrText xml:space="preserve">ADDIN Mendeley Bibliography CSL_BIBLIOGRAPHY </w:instrText>
+      </w:r>
+      <w:r>
+        <w:fldChar w:fldCharType="separate"/>
+      </w:r>
+      <w:r>
+        <w:rPr>
+          <w:noProof/>
+        </w:rPr>
+        <w:t>[1]</w:t>
+      </w:r>
+      <w:r>
+        <w:rPr>
+          <w:noProof/>
+        </w:rPr>
+        <w:tab/>
+        <w:t xml:space="preserve">C. R. Harris </w:t>
+      </w:r>
+      <w:r>
+        <w:rPr>
+          <w:i/>
+          <w:iCs/>
+          <w:noProof/>
+        </w:rPr>
+        <w:t>et al.</w:t>
+      </w:r>
+      <w:r>
+        <w:rPr>
+          <w:noProof/>
+        </w:rPr>
+        <w:t xml:space="preserve">, “Array programming with NumPy,” </w:t>
+      </w:r>
+      <w:r>
+        <w:rPr>
+          <w:i/>
+          <w:iCs/>
+          <w:noProof/>
+        </w:rPr>
+        <w:t>Nature</w:t>
+      </w:r>
+      <w:r>
+        <w:rPr>
+          <w:noProof/>
+        </w:rPr>
+        <w:t>, vol. 585, no. 7825, pp. 357–362, 2020, doi: 10.1038/s41586-020-2649-2.</w:t>
+      </w:r>
+    </w:p>
+    <w:p>
+      <w:pPr>
+        <w:spacing w:after="160" w:line="259" w:lineRule="auto"/>
+        <w:jc w:val="left"/>
+      </w:pPr>
+      <w:r>
+        <w:fldChar w:fldCharType="end"/>
+      </w:r>
+    </w:p>
+    <w:p>
+      <w:pPr>
+        <w:ind w:left="640" w:hanging="640"/>
+      </w:pPr>
+      <w:r>
+        <w:t>[</w:t>
+      </w:r>
+      <w:r>
+        <w:t>2</w:t>
+      </w:r>
+      <w:r>
+        <w:t>]</w:t>
+      </w:r>
+      <w:r>
+        <w:tab/>
+      </w:r>
+      <w:r>
+        <w:t xml:space="preserve">D. </w:t>
+      </w:r>
+      <w:proofErr w:type="spellStart"/>
+      <w:r>
+        <w:t>Blaheta</w:t>
+      </w:r>
+      <w:proofErr w:type="spellEnd"/>
+      <w:r>
+        <w:t xml:space="preserve">, "A visual proof of </w:t>
+      </w:r>
+      <w:proofErr w:type="spellStart"/>
+      <w:r>
+        <w:t>amortised</w:t>
+      </w:r>
+      <w:proofErr w:type="spellEnd"/>
+      <w:r>
+        <w:t>-linear resizable arrays", ACM SIGCSE Bulletin, vol. 41, no. 3, pp. 338-338, 2009. Available: 10.1145/1595496.1562979.</w:t>
       </w:r>
     </w:p>
     <w:p/>

</xml_diff>